<commit_message>
Inserts de media DB
</commit_message>
<xml_diff>
--- a/Proyecto Final BD Jhonatan Toro Hurtado.docx
+++ b/Proyecto Final BD Jhonatan Toro Hurtado.docx
@@ -2,23 +2,24 @@
 <file path=word/document.xml><?xml version="1.0" encoding="utf-8"?>
 <w:document xmlns:wpc="http://schemas.microsoft.com/office/word/2010/wordprocessingCanvas" xmlns:cx="http://schemas.microsoft.com/office/drawing/2014/chartex" xmlns:cx1="http://schemas.microsoft.com/office/drawing/2015/9/8/chartex" xmlns:cx2="http://schemas.microsoft.com/office/drawing/2015/10/21/chartex" xmlns:cx3="http://schemas.microsoft.com/office/drawing/2016/5/9/chartex" xmlns:cx4="http://schemas.microsoft.com/office/drawing/2016/5/10/chartex" xmlns:cx5="http://schemas.microsoft.com/office/drawing/2016/5/11/chartex" xmlns:cx6="http://schemas.microsoft.com/office/drawing/2016/5/12/chartex" xmlns:cx7="http://schemas.microsoft.com/office/drawing/2016/5/13/chartex" xmlns:cx8="http://schemas.microsoft.com/office/drawing/2016/5/14/chartex" xmlns:mc="http://schemas.openxmlformats.org/markup-compatibility/2006" xmlns:aink="http://schemas.microsoft.com/office/drawing/2016/ink" xmlns:am3d="http://schemas.microsoft.com/office/drawing/2017/model3d" xmlns:o="urn:schemas-microsoft-com:office:office" xmlns:oel="http://schemas.microsoft.com/office/2019/extlst" xmlns:r="http://schemas.openxmlformats.org/officeDocument/2006/relationships" xmlns:m="http://schemas.openxmlformats.org/officeDocument/2006/math" xmlns:v="urn:schemas-microsoft-com:vml" xmlns:wp14="http://schemas.microsoft.com/office/word/2010/wordprocessingDrawing" xmlns:wp="http://schemas.openxmlformats.org/drawingml/2006/wordprocessingDrawing" xmlns:w10="urn:schemas-microsoft-com:office:word" xmlns:w="http://schemas.openxmlformats.org/wordprocessingml/2006/main" xmlns:w14="http://schemas.microsoft.com/office/word/2010/wordml" xmlns:w15="http://schemas.microsoft.com/office/word/2012/wordml" xmlns:w16cex="http://schemas.microsoft.com/office/word/2018/wordml/cex" xmlns:w16cid="http://schemas.microsoft.com/office/word/2016/wordml/cid" xmlns:w16="http://schemas.microsoft.com/office/word/2018/wordml" xmlns:w16du="http://schemas.microsoft.com/office/word/2023/wordml/word16du" xmlns:w16sdtdh="http://schemas.microsoft.com/office/word/2020/wordml/sdtdatahash" xmlns:w16se="http://schemas.microsoft.com/office/word/2015/wordml/symex" xmlns:wpg="http://schemas.microsoft.com/office/word/2010/wordprocessingGroup" xmlns:wpi="http://schemas.microsoft.com/office/word/2010/wordprocessingInk" xmlns:wne="http://schemas.microsoft.com/office/word/2006/wordml" xmlns:wps="http://schemas.microsoft.com/office/word/2010/wordprocessingShape" mc:Ignorable="w14 w15 w16se w16cid w16 w16cex w16sdtdh w16du wp14">
   <w:body>
-    <w:p/>
-    <w:p/>
     <w:p>
       <w:r>
+        <w:rPr>
+          <w:noProof/>
+        </w:rPr>
         <w:drawing>
-          <wp:anchor distT="0" distB="0" distL="114300" distR="114300" simplePos="0" relativeHeight="251659264" behindDoc="0" locked="0" layoutInCell="1" allowOverlap="1" wp14:anchorId="4C05415B" wp14:editId="08558E11">
+          <wp:anchor distT="0" distB="0" distL="114300" distR="114300" simplePos="0" relativeHeight="251660288" behindDoc="0" locked="0" layoutInCell="1" allowOverlap="1" wp14:anchorId="7DC0724B" wp14:editId="75F8E779">
             <wp:simplePos x="0" y="0"/>
-            <wp:positionH relativeFrom="column">
-              <wp:posOffset>1905</wp:posOffset>
+            <wp:positionH relativeFrom="margin">
+              <wp:align>left</wp:align>
             </wp:positionH>
             <wp:positionV relativeFrom="page">
-              <wp:posOffset>4846320</wp:posOffset>
+              <wp:posOffset>1325880</wp:posOffset>
             </wp:positionV>
-            <wp:extent cx="5612130" cy="2682240"/>
-            <wp:effectExtent l="0" t="0" r="7620" b="3810"/>
+            <wp:extent cx="5612130" cy="3296920"/>
+            <wp:effectExtent l="0" t="0" r="7620" b="0"/>
             <wp:wrapTopAndBottom/>
-            <wp:docPr id="1034945502" name="Imagen 1"/>
+            <wp:docPr id="1738815821" name="Imagen 1"/>
             <wp:cNvGraphicFramePr>
               <a:graphicFrameLocks xmlns:a="http://schemas.openxmlformats.org/drawingml/2006/main" noChangeAspect="1"/>
             </wp:cNvGraphicFramePr>
@@ -26,7 +27,7 @@
               <a:graphicData uri="http://schemas.openxmlformats.org/drawingml/2006/picture">
                 <pic:pic xmlns:pic="http://schemas.openxmlformats.org/drawingml/2006/picture">
                   <pic:nvPicPr>
-                    <pic:cNvPr id="1034945502" name=""/>
+                    <pic:cNvPr id="1738815821" name=""/>
                     <pic:cNvPicPr/>
                   </pic:nvPicPr>
                   <pic:blipFill>
@@ -44,7 +45,7 @@
                   <pic:spPr>
                     <a:xfrm>
                       <a:off x="0" y="0"/>
-                      <a:ext cx="5612130" cy="2682240"/>
+                      <a:ext cx="5612130" cy="3296920"/>
                     </a:xfrm>
                     <a:prstGeom prst="rect">
                       <a:avLst/>
@@ -56,23 +57,30 @@
           </wp:anchor>
         </w:drawing>
       </w:r>
-      <w:r>
+    </w:p>
+    <w:p/>
+    <w:p>
+      <w:pPr>
         <w:rPr>
           <w:noProof/>
         </w:rPr>
+      </w:pPr>
+    </w:p>
+    <w:p>
+      <w:r>
         <w:drawing>
-          <wp:anchor distT="0" distB="0" distL="114300" distR="114300" simplePos="0" relativeHeight="251658240" behindDoc="0" locked="0" layoutInCell="1" allowOverlap="1" wp14:anchorId="30241B0A" wp14:editId="0CB49F72">
+          <wp:anchor distT="0" distB="0" distL="114300" distR="114300" simplePos="0" relativeHeight="251661312" behindDoc="0" locked="0" layoutInCell="1" allowOverlap="1" wp14:anchorId="6970B43B" wp14:editId="7DB07802">
             <wp:simplePos x="0" y="0"/>
             <wp:positionH relativeFrom="column">
               <wp:posOffset>1905</wp:posOffset>
             </wp:positionH>
             <wp:positionV relativeFrom="page">
-              <wp:posOffset>899160</wp:posOffset>
+              <wp:posOffset>5257800</wp:posOffset>
             </wp:positionV>
-            <wp:extent cx="5612130" cy="3305810"/>
-            <wp:effectExtent l="0" t="0" r="7620" b="8890"/>
+            <wp:extent cx="5612130" cy="2665730"/>
+            <wp:effectExtent l="0" t="0" r="7620" b="1270"/>
             <wp:wrapTopAndBottom/>
-            <wp:docPr id="1210585131" name="Imagen 1"/>
+            <wp:docPr id="781311584" name="Imagen 1"/>
             <wp:cNvGraphicFramePr>
               <a:graphicFrameLocks xmlns:a="http://schemas.openxmlformats.org/drawingml/2006/main" noChangeAspect="1"/>
             </wp:cNvGraphicFramePr>
@@ -80,7 +88,7 @@
               <a:graphicData uri="http://schemas.openxmlformats.org/drawingml/2006/picture">
                 <pic:pic xmlns:pic="http://schemas.openxmlformats.org/drawingml/2006/picture">
                   <pic:nvPicPr>
-                    <pic:cNvPr id="1210585131" name=""/>
+                    <pic:cNvPr id="781311584" name=""/>
                     <pic:cNvPicPr/>
                   </pic:nvPicPr>
                   <pic:blipFill>
@@ -98,7 +106,7 @@
                   <pic:spPr>
                     <a:xfrm>
                       <a:off x="0" y="0"/>
-                      <a:ext cx="5612130" cy="3305810"/>
+                      <a:ext cx="5612130" cy="2665730"/>
                     </a:xfrm>
                     <a:prstGeom prst="rect">
                       <a:avLst/>

</xml_diff>